<commit_message>
Se esta modificando el detalle de los ATMs.
</commit_message>
<xml_diff>
--- a/documentation/app/Notas Tecnicas.docx
+++ b/documentation/app/Notas Tecnicas.docx
@@ -475,13 +475,507 @@
         </w:rPr>
         <w:t xml:space="preserve">    },</w:t>
       </w:r>
+    </w:p>
+    <w:p>
+      <w:pPr>
+        <w:spacing w:after="0" w:line="240" w:lineRule="auto"/>
+      </w:pPr>
+    </w:p>
+    <w:p>
+      <w:pPr>
+        <w:spacing w:after="0" w:line="240" w:lineRule="auto"/>
+      </w:pPr>
+    </w:p>
+    <w:p>
+      <w:pPr>
+        <w:spacing w:after="0" w:line="240" w:lineRule="auto"/>
+      </w:pPr>
+    </w:p>
+    <w:p>
+      <w:pPr>
+        <w:spacing w:after="0" w:line="240" w:lineRule="auto"/>
+      </w:pPr>
+    </w:p>
+    <w:p>
+      <w:r>
+        <w:br w:type="page"/>
+      </w:r>
+    </w:p>
+    <w:p>
+      <w:pPr>
+        <w:spacing w:after="0" w:line="240" w:lineRule="auto"/>
+        <w:rPr>
+          <w:b/>
+          <w:sz w:val="32"/>
+        </w:rPr>
+      </w:pPr>
+      <w:r>
+        <w:rPr>
+          <w:b/>
+          <w:sz w:val="32"/>
+        </w:rPr>
+        <w:lastRenderedPageBreak/>
+        <w:t>Notas</w:t>
+      </w:r>
+    </w:p>
+    <w:p>
+      <w:pPr>
+        <w:spacing w:after="0" w:line="240" w:lineRule="auto"/>
+      </w:pPr>
+    </w:p>
+    <w:p>
+      <w:pPr>
+        <w:spacing w:after="0" w:line="240" w:lineRule="auto"/>
+      </w:pPr>
+    </w:p>
+    <w:p>
+      <w:pPr>
+        <w:spacing w:after="0" w:line="240" w:lineRule="auto"/>
+        <w:rPr>
+          <w:b/>
+        </w:rPr>
+      </w:pPr>
+      <w:r>
+        <w:rPr>
+          <w:b/>
+        </w:rPr>
+        <w:t>Crear un proyecto sin instalar librerías.</w:t>
+      </w:r>
+    </w:p>
+    <w:p>
+      <w:pPr>
+        <w:spacing w:after="0" w:line="240" w:lineRule="auto"/>
+      </w:pPr>
+    </w:p>
+    <w:p>
+      <w:pPr>
+        <w:spacing w:after="0" w:line="240" w:lineRule="auto"/>
+      </w:pPr>
+      <w:r>
+        <w:t xml:space="preserve">Utilizar la opción </w:t>
+      </w:r>
+      <w:r>
+        <w:rPr>
+          <w:color w:val="C00000"/>
+          <w:sz w:val="24"/>
+        </w:rPr>
+        <w:t>--</w:t>
+      </w:r>
+      <w:proofErr w:type="spellStart"/>
+      <w:r>
+        <w:rPr>
+          <w:color w:val="C00000"/>
+        </w:rPr>
+        <w:t>skip-npm</w:t>
+      </w:r>
+      <w:proofErr w:type="spellEnd"/>
+    </w:p>
+    <w:p>
+      <w:pPr>
+        <w:spacing w:after="0" w:line="240" w:lineRule="auto"/>
+      </w:pPr>
+    </w:p>
+    <w:p>
+      <w:pPr>
+        <w:spacing w:after="0" w:line="240" w:lineRule="auto"/>
+      </w:pPr>
+      <w:r>
+        <w:t>Ej.</w:t>
+      </w:r>
+    </w:p>
+    <w:p>
+      <w:pPr>
+        <w:spacing w:after="0" w:line="240" w:lineRule="auto"/>
+        <w:rPr>
+          <w:rFonts w:ascii="Courier New" w:hAnsi="Courier New" w:cs="Courier New"/>
+          <w:color w:val="FFFFFF" w:themeColor="background1"/>
+          <w:szCs w:val="20"/>
+        </w:rPr>
+      </w:pPr>
+      <w:proofErr w:type="spellStart"/>
+      <w:r>
+        <w:rPr>
+          <w:rFonts w:ascii="Courier New" w:hAnsi="Courier New" w:cs="Courier New"/>
+          <w:color w:val="FFFFFF" w:themeColor="background1"/>
+          <w:szCs w:val="20"/>
+          <w:highlight w:val="black"/>
+        </w:rPr>
+        <w:t>ng</w:t>
+      </w:r>
+      <w:proofErr w:type="spellEnd"/>
+      <w:r>
+        <w:rPr>
+          <w:rFonts w:ascii="Courier New" w:hAnsi="Courier New" w:cs="Courier New"/>
+          <w:color w:val="FFFFFF" w:themeColor="background1"/>
+          <w:szCs w:val="20"/>
+          <w:highlight w:val="black"/>
+        </w:rPr>
+        <w:t xml:space="preserve"> new mi-</w:t>
+      </w:r>
+      <w:proofErr w:type="spellStart"/>
+      <w:r>
+        <w:rPr>
+          <w:rFonts w:ascii="Courier New" w:hAnsi="Courier New" w:cs="Courier New"/>
+          <w:color w:val="FFFFFF" w:themeColor="background1"/>
+          <w:szCs w:val="20"/>
+          <w:highlight w:val="black"/>
+        </w:rPr>
+        <w:t>aplicacion</w:t>
+      </w:r>
+      <w:proofErr w:type="spellEnd"/>
+      <w:r>
+        <w:rPr>
+          <w:rFonts w:ascii="Courier New" w:hAnsi="Courier New" w:cs="Courier New"/>
+          <w:color w:val="FFFFFF" w:themeColor="background1"/>
+          <w:szCs w:val="20"/>
+          <w:highlight w:val="black"/>
+        </w:rPr>
+        <w:t xml:space="preserve"> --</w:t>
+      </w:r>
+      <w:proofErr w:type="spellStart"/>
+      <w:r>
+        <w:rPr>
+          <w:rFonts w:ascii="Courier New" w:hAnsi="Courier New" w:cs="Courier New"/>
+          <w:color w:val="FFFFFF" w:themeColor="background1"/>
+          <w:szCs w:val="20"/>
+          <w:highlight w:val="black"/>
+        </w:rPr>
+        <w:t>routing</w:t>
+      </w:r>
+      <w:proofErr w:type="spellEnd"/>
+      <w:r>
+        <w:rPr>
+          <w:rFonts w:ascii="Courier New" w:hAnsi="Courier New" w:cs="Courier New"/>
+          <w:color w:val="FFFFFF" w:themeColor="background1"/>
+          <w:szCs w:val="20"/>
+          <w:highlight w:val="black"/>
+        </w:rPr>
+        <w:t xml:space="preserve"> true --</w:t>
+      </w:r>
+      <w:proofErr w:type="spellStart"/>
+      <w:r>
+        <w:rPr>
+          <w:rFonts w:ascii="Courier New" w:hAnsi="Courier New" w:cs="Courier New"/>
+          <w:color w:val="FFFFFF" w:themeColor="background1"/>
+          <w:szCs w:val="20"/>
+          <w:highlight w:val="black"/>
+        </w:rPr>
+        <w:t>skip-npm</w:t>
+      </w:r>
+      <w:proofErr w:type="spellEnd"/>
+    </w:p>
+    <w:p>
+      <w:pPr>
+        <w:spacing w:after="0" w:line="240" w:lineRule="auto"/>
+      </w:pPr>
+    </w:p>
+    <w:p>
+      <w:pPr>
+        <w:spacing w:after="0" w:line="240" w:lineRule="auto"/>
+      </w:pPr>
+    </w:p>
+    <w:p>
+      <w:pPr>
+        <w:spacing w:after="0" w:line="240" w:lineRule="auto"/>
+        <w:rPr>
+          <w:rFonts w:ascii="Courier New" w:hAnsi="Courier New" w:cs="Courier New"/>
+          <w:color w:val="000000" w:themeColor="text1"/>
+          <w:sz w:val="20"/>
+          <w:szCs w:val="20"/>
+        </w:rPr>
+      </w:pPr>
+      <w:proofErr w:type="spellStart"/>
+      <w:r>
+        <w:rPr>
+          <w:rFonts w:ascii="Courier New" w:hAnsi="Courier New" w:cs="Courier New"/>
+          <w:b/>
+          <w:color w:val="000000" w:themeColor="text1"/>
+          <w:sz w:val="20"/>
+          <w:szCs w:val="20"/>
+        </w:rPr>
+        <w:t>npm</w:t>
+      </w:r>
+      <w:proofErr w:type="spellEnd"/>
+      <w:r>
+        <w:rPr>
+          <w:rFonts w:ascii="Courier New" w:hAnsi="Courier New" w:cs="Courier New"/>
+          <w:b/>
+          <w:color w:val="000000" w:themeColor="text1"/>
+          <w:sz w:val="20"/>
+          <w:szCs w:val="20"/>
+        </w:rPr>
+        <w:t xml:space="preserve"> </w:t>
+      </w:r>
+      <w:proofErr w:type="spellStart"/>
+      <w:r>
+        <w:rPr>
+          <w:rFonts w:ascii="Courier New" w:hAnsi="Courier New" w:cs="Courier New"/>
+          <w:b/>
+          <w:color w:val="000000" w:themeColor="text1"/>
+          <w:sz w:val="20"/>
+          <w:szCs w:val="20"/>
+        </w:rPr>
+        <w:t>install</w:t>
+      </w:r>
+      <w:proofErr w:type="spellEnd"/>
+      <w:r>
+        <w:rPr>
+          <w:rFonts w:ascii="Courier New" w:hAnsi="Courier New" w:cs="Courier New"/>
+          <w:color w:val="000000" w:themeColor="text1"/>
+          <w:sz w:val="20"/>
+          <w:szCs w:val="20"/>
+        </w:rPr>
+        <w:t xml:space="preserve"> @angular/</w:t>
+      </w:r>
+      <w:proofErr w:type="spellStart"/>
+      <w:r>
+        <w:rPr>
+          <w:rFonts w:ascii="Courier New" w:hAnsi="Courier New" w:cs="Courier New"/>
+          <w:color w:val="000000" w:themeColor="text1"/>
+          <w:sz w:val="20"/>
+          <w:szCs w:val="20"/>
+        </w:rPr>
+        <w:t>animations</w:t>
+      </w:r>
+      <w:proofErr w:type="spellEnd"/>
+      <w:r>
+        <w:rPr>
+          <w:rFonts w:ascii="Courier New" w:hAnsi="Courier New" w:cs="Courier New"/>
+          <w:color w:val="000000" w:themeColor="text1"/>
+          <w:sz w:val="20"/>
+          <w:szCs w:val="20"/>
+        </w:rPr>
+        <w:t>@'^5.2.8' @angular/</w:t>
+      </w:r>
+      <w:proofErr w:type="spellStart"/>
+      <w:r>
+        <w:rPr>
+          <w:rFonts w:ascii="Courier New" w:hAnsi="Courier New" w:cs="Courier New"/>
+          <w:color w:val="000000" w:themeColor="text1"/>
+          <w:sz w:val="20"/>
+          <w:szCs w:val="20"/>
+        </w:rPr>
+        <w:t>common</w:t>
+      </w:r>
+      <w:proofErr w:type="spellEnd"/>
+      <w:r>
+        <w:rPr>
+          <w:rFonts w:ascii="Courier New" w:hAnsi="Courier New" w:cs="Courier New"/>
+          <w:color w:val="000000" w:themeColor="text1"/>
+          <w:sz w:val="20"/>
+          <w:szCs w:val="20"/>
+        </w:rPr>
+        <w:t>@'^5.2.8' @angular/</w:t>
+      </w:r>
+      <w:proofErr w:type="spellStart"/>
+      <w:r>
+        <w:rPr>
+          <w:rFonts w:ascii="Courier New" w:hAnsi="Courier New" w:cs="Courier New"/>
+          <w:color w:val="000000" w:themeColor="text1"/>
+          <w:sz w:val="20"/>
+          <w:szCs w:val="20"/>
+        </w:rPr>
+        <w:t>compiler</w:t>
+      </w:r>
+      <w:proofErr w:type="spellEnd"/>
+      <w:r>
+        <w:rPr>
+          <w:rFonts w:ascii="Courier New" w:hAnsi="Courier New" w:cs="Courier New"/>
+          <w:color w:val="000000" w:themeColor="text1"/>
+          <w:sz w:val="20"/>
+          <w:szCs w:val="20"/>
+        </w:rPr>
+        <w:t>@'^5.2.8' @angular/</w:t>
+      </w:r>
+      <w:proofErr w:type="spellStart"/>
+      <w:r>
+        <w:rPr>
+          <w:rFonts w:ascii="Courier New" w:hAnsi="Courier New" w:cs="Courier New"/>
+          <w:color w:val="000000" w:themeColor="text1"/>
+          <w:sz w:val="20"/>
+          <w:szCs w:val="20"/>
+        </w:rPr>
+        <w:t>compiler</w:t>
+      </w:r>
+      <w:proofErr w:type="spellEnd"/>
+      <w:r>
+        <w:rPr>
+          <w:rFonts w:ascii="Courier New" w:hAnsi="Courier New" w:cs="Courier New"/>
+          <w:color w:val="000000" w:themeColor="text1"/>
+          <w:sz w:val="20"/>
+          <w:szCs w:val="20"/>
+        </w:rPr>
+        <w:t>-cli@'^5.2.8' @angular/</w:t>
+      </w:r>
+      <w:proofErr w:type="spellStart"/>
+      <w:r>
+        <w:rPr>
+          <w:rFonts w:ascii="Courier New" w:hAnsi="Courier New" w:cs="Courier New"/>
+          <w:color w:val="000000" w:themeColor="text1"/>
+          <w:sz w:val="20"/>
+          <w:szCs w:val="20"/>
+        </w:rPr>
+        <w:t>core</w:t>
+      </w:r>
+      <w:proofErr w:type="spellEnd"/>
+      <w:r>
+        <w:rPr>
+          <w:rFonts w:ascii="Courier New" w:hAnsi="Courier New" w:cs="Courier New"/>
+          <w:color w:val="000000" w:themeColor="text1"/>
+          <w:sz w:val="20"/>
+          <w:szCs w:val="20"/>
+        </w:rPr>
+        <w:t>@'^5.2.8' @angular/</w:t>
+      </w:r>
+      <w:proofErr w:type="spellStart"/>
+      <w:r>
+        <w:rPr>
+          <w:rFonts w:ascii="Courier New" w:hAnsi="Courier New" w:cs="Courier New"/>
+          <w:color w:val="000000" w:themeColor="text1"/>
+          <w:sz w:val="20"/>
+          <w:szCs w:val="20"/>
+        </w:rPr>
+        <w:t>forms</w:t>
+      </w:r>
+      <w:proofErr w:type="spellEnd"/>
+      <w:r>
+        <w:rPr>
+          <w:rFonts w:ascii="Courier New" w:hAnsi="Courier New" w:cs="Courier New"/>
+          <w:color w:val="000000" w:themeColor="text1"/>
+          <w:sz w:val="20"/>
+          <w:szCs w:val="20"/>
+        </w:rPr>
+        <w:t>@'^5.2.8' @angular/http@'^5.2.8' @angular/</w:t>
+      </w:r>
+      <w:proofErr w:type="spellStart"/>
+      <w:r>
+        <w:rPr>
+          <w:rFonts w:ascii="Courier New" w:hAnsi="Courier New" w:cs="Courier New"/>
+          <w:color w:val="000000" w:themeColor="text1"/>
+          <w:sz w:val="20"/>
+          <w:szCs w:val="20"/>
+        </w:rPr>
+        <w:t>platform</w:t>
+      </w:r>
+      <w:proofErr w:type="spellEnd"/>
+      <w:r>
+        <w:rPr>
+          <w:rFonts w:ascii="Courier New" w:hAnsi="Courier New" w:cs="Courier New"/>
+          <w:color w:val="000000" w:themeColor="text1"/>
+          <w:sz w:val="20"/>
+          <w:szCs w:val="20"/>
+        </w:rPr>
+        <w:t>-browser@'^5.2.8' @angular/</w:t>
+      </w:r>
+      <w:proofErr w:type="spellStart"/>
+      <w:r>
+        <w:rPr>
+          <w:rFonts w:ascii="Courier New" w:hAnsi="Courier New" w:cs="Courier New"/>
+          <w:color w:val="000000" w:themeColor="text1"/>
+          <w:sz w:val="20"/>
+          <w:szCs w:val="20"/>
+        </w:rPr>
+        <w:t>platform</w:t>
+      </w:r>
+      <w:proofErr w:type="spellEnd"/>
+      <w:r>
+        <w:rPr>
+          <w:rFonts w:ascii="Courier New" w:hAnsi="Courier New" w:cs="Courier New"/>
+          <w:color w:val="000000" w:themeColor="text1"/>
+          <w:sz w:val="20"/>
+          <w:szCs w:val="20"/>
+        </w:rPr>
+        <w:t>-browser-</w:t>
+      </w:r>
+      <w:proofErr w:type="spellStart"/>
+      <w:r>
+        <w:rPr>
+          <w:rFonts w:ascii="Courier New" w:hAnsi="Courier New" w:cs="Courier New"/>
+          <w:color w:val="000000" w:themeColor="text1"/>
+          <w:sz w:val="20"/>
+          <w:szCs w:val="20"/>
+        </w:rPr>
+        <w:t>dynamic</w:t>
+      </w:r>
+      <w:proofErr w:type="spellEnd"/>
+      <w:r>
+        <w:rPr>
+          <w:rFonts w:ascii="Courier New" w:hAnsi="Courier New" w:cs="Courier New"/>
+          <w:color w:val="000000" w:themeColor="text1"/>
+          <w:sz w:val="20"/>
+          <w:szCs w:val="20"/>
+        </w:rPr>
+        <w:t>@'^5.2.8' @angular/</w:t>
+      </w:r>
+      <w:proofErr w:type="spellStart"/>
+      <w:r>
+        <w:rPr>
+          <w:rFonts w:ascii="Courier New" w:hAnsi="Courier New" w:cs="Courier New"/>
+          <w:color w:val="000000" w:themeColor="text1"/>
+          <w:sz w:val="20"/>
+          <w:szCs w:val="20"/>
+        </w:rPr>
+        <w:t>platform</w:t>
+      </w:r>
+      <w:proofErr w:type="spellEnd"/>
+      <w:r>
+        <w:rPr>
+          <w:rFonts w:ascii="Courier New" w:hAnsi="Courier New" w:cs="Courier New"/>
+          <w:color w:val="000000" w:themeColor="text1"/>
+          <w:sz w:val="20"/>
+          <w:szCs w:val="20"/>
+        </w:rPr>
+        <w:t>-server@'^5.2.8' @angular/</w:t>
+      </w:r>
+      <w:proofErr w:type="spellStart"/>
+      <w:r>
+        <w:rPr>
+          <w:rFonts w:ascii="Courier New" w:hAnsi="Courier New" w:cs="Courier New"/>
+          <w:color w:val="000000" w:themeColor="text1"/>
+          <w:sz w:val="20"/>
+          <w:szCs w:val="20"/>
+        </w:rPr>
+        <w:t>router</w:t>
+      </w:r>
+      <w:proofErr w:type="spellEnd"/>
+      <w:r>
+        <w:rPr>
+          <w:rFonts w:ascii="Courier New" w:hAnsi="Courier New" w:cs="Courier New"/>
+          <w:color w:val="000000" w:themeColor="text1"/>
+          <w:sz w:val="20"/>
+          <w:szCs w:val="20"/>
+        </w:rPr>
+        <w:t xml:space="preserve">@'^5.2.8' typescript@2.4.2 </w:t>
+      </w:r>
+      <w:hyperlink r:id="rId4" w:history="1">
+        <w:r>
+          <w:rPr>
+            <w:rStyle w:val="Hipervnculo"/>
+            <w:rFonts w:ascii="Courier New" w:hAnsi="Courier New" w:cs="Courier New"/>
+            <w:color w:val="000000" w:themeColor="text1"/>
+            <w:sz w:val="20"/>
+            <w:szCs w:val="20"/>
+            <w:u w:val="none"/>
+          </w:rPr>
+          <w:t>rxjs@'^5.5.2</w:t>
+        </w:r>
+      </w:hyperlink>
+      <w:r>
+        <w:rPr>
+          <w:rFonts w:ascii="Courier New" w:hAnsi="Courier New" w:cs="Courier New"/>
+          <w:color w:val="000000" w:themeColor="text1"/>
+          <w:sz w:val="20"/>
+          <w:szCs w:val="20"/>
+        </w:rPr>
+        <w:t>'</w:t>
+      </w:r>
+    </w:p>
+    <w:p>
+      <w:pPr>
+        <w:spacing w:after="0" w:line="240" w:lineRule="auto"/>
+      </w:pPr>
       <w:bookmarkStart w:id="0" w:name="_GoBack"/>
       <w:bookmarkEnd w:id="0"/>
-    </w:p>
-    <w:p>
-      <w:pPr>
-        <w:spacing w:after="0" w:line="240" w:lineRule="auto"/>
-      </w:pPr>
     </w:p>
     <w:sectPr>
       <w:pgSz w:w="12240" w:h="15840"/>
@@ -977,6 +1471,17 @@
       <w:szCs w:val="20"/>
     </w:rPr>
   </w:style>
+  <w:style w:type="character" w:styleId="Hipervnculo">
+    <w:name w:val="Hyperlink"/>
+    <w:basedOn w:val="Fuentedeprrafopredeter"/>
+    <w:uiPriority w:val="99"/>
+    <w:unhideWhenUsed/>
+    <w:rsid w:val="007A7D63"/>
+    <w:rPr>
+      <w:color w:val="0563C1" w:themeColor="hyperlink"/>
+      <w:u w:val="single"/>
+    </w:rPr>
+  </w:style>
 </w:styles>
 </file>
 

</xml_diff>

<commit_message>
Cambios varios Mayo 2.
</commit_message>
<xml_diff>
--- a/documentation/app/Notas Tecnicas.docx
+++ b/documentation/app/Notas Tecnicas.docx
@@ -679,12 +679,23 @@
         <w:spacing w:after="0" w:line="240" w:lineRule="auto"/>
         <w:rPr>
           <w:rFonts w:ascii="Courier New" w:hAnsi="Courier New" w:cs="Courier New"/>
+          <w:color w:val="0070C0"/>
+          <w:sz w:val="20"/>
+          <w:szCs w:val="20"/>
+        </w:rPr>
+      </w:pPr>
+      <w:proofErr w:type="spellStart"/>
+      <w:r>
+        <w:rPr>
+          <w:rFonts w:ascii="Courier New" w:hAnsi="Courier New" w:cs="Courier New"/>
+          <w:b/>
           <w:color w:val="000000" w:themeColor="text1"/>
           <w:sz w:val="20"/>
           <w:szCs w:val="20"/>
         </w:rPr>
-      </w:pPr>
-      <w:proofErr w:type="spellStart"/>
+        <w:t>npm</w:t>
+      </w:r>
+      <w:proofErr w:type="spellEnd"/>
       <w:r>
         <w:rPr>
           <w:rFonts w:ascii="Courier New" w:hAnsi="Courier New" w:cs="Courier New"/>
@@ -693,9 +704,9 @@
           <w:sz w:val="20"/>
           <w:szCs w:val="20"/>
         </w:rPr>
-        <w:t>npm</w:t>
-      </w:r>
-      <w:proofErr w:type="spellEnd"/>
+        <w:t xml:space="preserve"> </w:t>
+      </w:r>
+      <w:proofErr w:type="spellStart"/>
       <w:r>
         <w:rPr>
           <w:rFonts w:ascii="Courier New" w:hAnsi="Courier New" w:cs="Courier New"/>
@@ -704,34 +715,32 @@
           <w:sz w:val="20"/>
           <w:szCs w:val="20"/>
         </w:rPr>
+        <w:t>install</w:t>
+      </w:r>
+      <w:proofErr w:type="spellEnd"/>
+      <w:r>
+        <w:rPr>
+          <w:rFonts w:ascii="Courier New" w:hAnsi="Courier New" w:cs="Courier New"/>
+          <w:color w:val="000000" w:themeColor="text1"/>
+          <w:sz w:val="20"/>
+          <w:szCs w:val="20"/>
+        </w:rPr>
         <w:t xml:space="preserve"> </w:t>
       </w:r>
-      <w:proofErr w:type="spellStart"/>
-      <w:r>
-        <w:rPr>
-          <w:rFonts w:ascii="Courier New" w:hAnsi="Courier New" w:cs="Courier New"/>
-          <w:b/>
-          <w:color w:val="000000" w:themeColor="text1"/>
-          <w:sz w:val="20"/>
-          <w:szCs w:val="20"/>
-        </w:rPr>
-        <w:t>install</w:t>
-      </w:r>
-      <w:proofErr w:type="spellEnd"/>
-      <w:r>
-        <w:rPr>
-          <w:rFonts w:ascii="Courier New" w:hAnsi="Courier New" w:cs="Courier New"/>
-          <w:color w:val="000000" w:themeColor="text1"/>
-          <w:sz w:val="20"/>
-          <w:szCs w:val="20"/>
-        </w:rPr>
-        <w:t xml:space="preserve"> @angular/</w:t>
-      </w:r>
-      <w:proofErr w:type="spellStart"/>
-      <w:r>
-        <w:rPr>
-          <w:rFonts w:ascii="Courier New" w:hAnsi="Courier New" w:cs="Courier New"/>
-          <w:color w:val="000000" w:themeColor="text1"/>
+      <w:r>
+        <w:rPr>
+          <w:rFonts w:ascii="Courier New" w:hAnsi="Courier New" w:cs="Courier New"/>
+          <w:color w:val="0070C0"/>
+          <w:sz w:val="20"/>
+          <w:szCs w:val="20"/>
+        </w:rPr>
+        <w:t>@angular/</w:t>
+      </w:r>
+      <w:proofErr w:type="spellStart"/>
+      <w:r>
+        <w:rPr>
+          <w:rFonts w:ascii="Courier New" w:hAnsi="Courier New" w:cs="Courier New"/>
+          <w:color w:val="0070C0"/>
           <w:sz w:val="20"/>
           <w:szCs w:val="20"/>
         </w:rPr>
@@ -741,17 +750,17 @@
       <w:r>
         <w:rPr>
           <w:rFonts w:ascii="Courier New" w:hAnsi="Courier New" w:cs="Courier New"/>
-          <w:color w:val="000000" w:themeColor="text1"/>
-          <w:sz w:val="20"/>
-          <w:szCs w:val="20"/>
-        </w:rPr>
-        <w:t>@'^5.2.8' @angular/</w:t>
-      </w:r>
-      <w:proofErr w:type="spellStart"/>
-      <w:r>
-        <w:rPr>
-          <w:rFonts w:ascii="Courier New" w:hAnsi="Courier New" w:cs="Courier New"/>
-          <w:color w:val="000000" w:themeColor="text1"/>
+          <w:color w:val="0070C0"/>
+          <w:sz w:val="20"/>
+          <w:szCs w:val="20"/>
+        </w:rPr>
+        <w:t>@^5.2.8 @angular/</w:t>
+      </w:r>
+      <w:proofErr w:type="spellStart"/>
+      <w:r>
+        <w:rPr>
+          <w:rFonts w:ascii="Courier New" w:hAnsi="Courier New" w:cs="Courier New"/>
+          <w:color w:val="0070C0"/>
           <w:sz w:val="20"/>
           <w:szCs w:val="20"/>
         </w:rPr>
@@ -761,17 +770,17 @@
       <w:r>
         <w:rPr>
           <w:rFonts w:ascii="Courier New" w:hAnsi="Courier New" w:cs="Courier New"/>
-          <w:color w:val="000000" w:themeColor="text1"/>
-          <w:sz w:val="20"/>
-          <w:szCs w:val="20"/>
-        </w:rPr>
-        <w:t>@'^5.2.8' @angular/</w:t>
-      </w:r>
-      <w:proofErr w:type="spellStart"/>
-      <w:r>
-        <w:rPr>
-          <w:rFonts w:ascii="Courier New" w:hAnsi="Courier New" w:cs="Courier New"/>
-          <w:color w:val="000000" w:themeColor="text1"/>
+          <w:color w:val="0070C0"/>
+          <w:sz w:val="20"/>
+          <w:szCs w:val="20"/>
+        </w:rPr>
+        <w:t>@^5.2.8 @angular/</w:t>
+      </w:r>
+      <w:proofErr w:type="spellStart"/>
+      <w:r>
+        <w:rPr>
+          <w:rFonts w:ascii="Courier New" w:hAnsi="Courier New" w:cs="Courier New"/>
+          <w:color w:val="0070C0"/>
           <w:sz w:val="20"/>
           <w:szCs w:val="20"/>
         </w:rPr>
@@ -781,17 +790,17 @@
       <w:r>
         <w:rPr>
           <w:rFonts w:ascii="Courier New" w:hAnsi="Courier New" w:cs="Courier New"/>
-          <w:color w:val="000000" w:themeColor="text1"/>
-          <w:sz w:val="20"/>
-          <w:szCs w:val="20"/>
-        </w:rPr>
-        <w:t>@'^5.2.8' @angular/</w:t>
-      </w:r>
-      <w:proofErr w:type="spellStart"/>
-      <w:r>
-        <w:rPr>
-          <w:rFonts w:ascii="Courier New" w:hAnsi="Courier New" w:cs="Courier New"/>
-          <w:color w:val="000000" w:themeColor="text1"/>
+          <w:color w:val="0070C0"/>
+          <w:sz w:val="20"/>
+          <w:szCs w:val="20"/>
+        </w:rPr>
+        <w:t>@^5.2.8 @angular/</w:t>
+      </w:r>
+      <w:proofErr w:type="spellStart"/>
+      <w:r>
+        <w:rPr>
+          <w:rFonts w:ascii="Courier New" w:hAnsi="Courier New" w:cs="Courier New"/>
+          <w:color w:val="0070C0"/>
           <w:sz w:val="20"/>
           <w:szCs w:val="20"/>
         </w:rPr>
@@ -801,17 +810,17 @@
       <w:r>
         <w:rPr>
           <w:rFonts w:ascii="Courier New" w:hAnsi="Courier New" w:cs="Courier New"/>
-          <w:color w:val="000000" w:themeColor="text1"/>
-          <w:sz w:val="20"/>
-          <w:szCs w:val="20"/>
-        </w:rPr>
-        <w:t>-cli@'^5.2.8' @angular/</w:t>
-      </w:r>
-      <w:proofErr w:type="spellStart"/>
-      <w:r>
-        <w:rPr>
-          <w:rFonts w:ascii="Courier New" w:hAnsi="Courier New" w:cs="Courier New"/>
-          <w:color w:val="000000" w:themeColor="text1"/>
+          <w:color w:val="0070C0"/>
+          <w:sz w:val="20"/>
+          <w:szCs w:val="20"/>
+        </w:rPr>
+        <w:t>-cli@^5.2.8 @angular/</w:t>
+      </w:r>
+      <w:proofErr w:type="spellStart"/>
+      <w:r>
+        <w:rPr>
+          <w:rFonts w:ascii="Courier New" w:hAnsi="Courier New" w:cs="Courier New"/>
+          <w:color w:val="0070C0"/>
           <w:sz w:val="20"/>
           <w:szCs w:val="20"/>
         </w:rPr>
@@ -821,17 +830,17 @@
       <w:r>
         <w:rPr>
           <w:rFonts w:ascii="Courier New" w:hAnsi="Courier New" w:cs="Courier New"/>
-          <w:color w:val="000000" w:themeColor="text1"/>
-          <w:sz w:val="20"/>
-          <w:szCs w:val="20"/>
-        </w:rPr>
-        <w:t>@'^5.2.8' @angular/</w:t>
-      </w:r>
-      <w:proofErr w:type="spellStart"/>
-      <w:r>
-        <w:rPr>
-          <w:rFonts w:ascii="Courier New" w:hAnsi="Courier New" w:cs="Courier New"/>
-          <w:color w:val="000000" w:themeColor="text1"/>
+          <w:color w:val="0070C0"/>
+          <w:sz w:val="20"/>
+          <w:szCs w:val="20"/>
+        </w:rPr>
+        <w:t>@^5.2.8 @angular/</w:t>
+      </w:r>
+      <w:proofErr w:type="spellStart"/>
+      <w:r>
+        <w:rPr>
+          <w:rFonts w:ascii="Courier New" w:hAnsi="Courier New" w:cs="Courier New"/>
+          <w:color w:val="0070C0"/>
           <w:sz w:val="20"/>
           <w:szCs w:val="20"/>
         </w:rPr>
@@ -841,17 +850,17 @@
       <w:r>
         <w:rPr>
           <w:rFonts w:ascii="Courier New" w:hAnsi="Courier New" w:cs="Courier New"/>
-          <w:color w:val="000000" w:themeColor="text1"/>
-          <w:sz w:val="20"/>
-          <w:szCs w:val="20"/>
-        </w:rPr>
-        <w:t>@'^5.2.8' @angular/http@'^5.2.8' @angular/</w:t>
-      </w:r>
-      <w:proofErr w:type="spellStart"/>
-      <w:r>
-        <w:rPr>
-          <w:rFonts w:ascii="Courier New" w:hAnsi="Courier New" w:cs="Courier New"/>
-          <w:color w:val="000000" w:themeColor="text1"/>
+          <w:color w:val="0070C0"/>
+          <w:sz w:val="20"/>
+          <w:szCs w:val="20"/>
+        </w:rPr>
+        <w:t>@^5.2.8 @angular/http@^5.2.8 @angular/</w:t>
+      </w:r>
+      <w:proofErr w:type="spellStart"/>
+      <w:r>
+        <w:rPr>
+          <w:rFonts w:ascii="Courier New" w:hAnsi="Courier New" w:cs="Courier New"/>
+          <w:color w:val="0070C0"/>
           <w:sz w:val="20"/>
           <w:szCs w:val="20"/>
         </w:rPr>
@@ -861,17 +870,17 @@
       <w:r>
         <w:rPr>
           <w:rFonts w:ascii="Courier New" w:hAnsi="Courier New" w:cs="Courier New"/>
-          <w:color w:val="000000" w:themeColor="text1"/>
-          <w:sz w:val="20"/>
-          <w:szCs w:val="20"/>
-        </w:rPr>
-        <w:t>-browser@'^5.2.8' @angular/</w:t>
-      </w:r>
-      <w:proofErr w:type="spellStart"/>
-      <w:r>
-        <w:rPr>
-          <w:rFonts w:ascii="Courier New" w:hAnsi="Courier New" w:cs="Courier New"/>
-          <w:color w:val="000000" w:themeColor="text1"/>
+          <w:color w:val="0070C0"/>
+          <w:sz w:val="20"/>
+          <w:szCs w:val="20"/>
+        </w:rPr>
+        <w:t>-browser@^5.2.8 @angular/</w:t>
+      </w:r>
+      <w:proofErr w:type="spellStart"/>
+      <w:r>
+        <w:rPr>
+          <w:rFonts w:ascii="Courier New" w:hAnsi="Courier New" w:cs="Courier New"/>
+          <w:color w:val="0070C0"/>
           <w:sz w:val="20"/>
           <w:szCs w:val="20"/>
         </w:rPr>
@@ -881,7 +890,7 @@
       <w:r>
         <w:rPr>
           <w:rFonts w:ascii="Courier New" w:hAnsi="Courier New" w:cs="Courier New"/>
-          <w:color w:val="000000" w:themeColor="text1"/>
+          <w:color w:val="0070C0"/>
           <w:sz w:val="20"/>
           <w:szCs w:val="20"/>
         </w:rPr>
@@ -891,7 +900,7 @@
       <w:r>
         <w:rPr>
           <w:rFonts w:ascii="Courier New" w:hAnsi="Courier New" w:cs="Courier New"/>
-          <w:color w:val="000000" w:themeColor="text1"/>
+          <w:color w:val="0070C0"/>
           <w:sz w:val="20"/>
           <w:szCs w:val="20"/>
         </w:rPr>
@@ -901,17 +910,17 @@
       <w:r>
         <w:rPr>
           <w:rFonts w:ascii="Courier New" w:hAnsi="Courier New" w:cs="Courier New"/>
-          <w:color w:val="000000" w:themeColor="text1"/>
-          <w:sz w:val="20"/>
-          <w:szCs w:val="20"/>
-        </w:rPr>
-        <w:t>@'^5.2.8' @angular/</w:t>
-      </w:r>
-      <w:proofErr w:type="spellStart"/>
-      <w:r>
-        <w:rPr>
-          <w:rFonts w:ascii="Courier New" w:hAnsi="Courier New" w:cs="Courier New"/>
-          <w:color w:val="000000" w:themeColor="text1"/>
+          <w:color w:val="0070C0"/>
+          <w:sz w:val="20"/>
+          <w:szCs w:val="20"/>
+        </w:rPr>
+        <w:t>@^5.2.8 @angular/</w:t>
+      </w:r>
+      <w:proofErr w:type="spellStart"/>
+      <w:r>
+        <w:rPr>
+          <w:rFonts w:ascii="Courier New" w:hAnsi="Courier New" w:cs="Courier New"/>
+          <w:color w:val="0070C0"/>
           <w:sz w:val="20"/>
           <w:szCs w:val="20"/>
         </w:rPr>
@@ -921,17 +930,17 @@
       <w:r>
         <w:rPr>
           <w:rFonts w:ascii="Courier New" w:hAnsi="Courier New" w:cs="Courier New"/>
-          <w:color w:val="000000" w:themeColor="text1"/>
-          <w:sz w:val="20"/>
-          <w:szCs w:val="20"/>
-        </w:rPr>
-        <w:t>-server@'^5.2.8' @angular/</w:t>
-      </w:r>
-      <w:proofErr w:type="spellStart"/>
-      <w:r>
-        <w:rPr>
-          <w:rFonts w:ascii="Courier New" w:hAnsi="Courier New" w:cs="Courier New"/>
-          <w:color w:val="000000" w:themeColor="text1"/>
+          <w:color w:val="0070C0"/>
+          <w:sz w:val="20"/>
+          <w:szCs w:val="20"/>
+        </w:rPr>
+        <w:t>-server@^5.2.8 @angular/</w:t>
+      </w:r>
+      <w:proofErr w:type="spellStart"/>
+      <w:r>
+        <w:rPr>
+          <w:rFonts w:ascii="Courier New" w:hAnsi="Courier New" w:cs="Courier New"/>
+          <w:color w:val="0070C0"/>
           <w:sz w:val="20"/>
           <w:szCs w:val="20"/>
         </w:rPr>
@@ -941,34 +950,47 @@
       <w:r>
         <w:rPr>
           <w:rFonts w:ascii="Courier New" w:hAnsi="Courier New" w:cs="Courier New"/>
-          <w:color w:val="000000" w:themeColor="text1"/>
-          <w:sz w:val="20"/>
-          <w:szCs w:val="20"/>
-        </w:rPr>
-        <w:t xml:space="preserve">@'^5.2.8' typescript@2.4.2 </w:t>
+          <w:color w:val="0070C0"/>
+          <w:sz w:val="20"/>
+          <w:szCs w:val="20"/>
+        </w:rPr>
+        <w:t xml:space="preserve">@^5.2.8 typescript@2.4.2 </w:t>
       </w:r>
       <w:hyperlink r:id="rId4" w:history="1">
         <w:r>
           <w:rPr>
             <w:rStyle w:val="Hipervnculo"/>
             <w:rFonts w:ascii="Courier New" w:hAnsi="Courier New" w:cs="Courier New"/>
-            <w:color w:val="000000" w:themeColor="text1"/>
+            <w:color w:val="0070C0"/>
             <w:sz w:val="20"/>
             <w:szCs w:val="20"/>
             <w:u w:val="none"/>
           </w:rPr>
-          <w:t>rxjs@'^5.5.2</w:t>
+          <w:t>rxjs@^5.5.2</w:t>
         </w:r>
       </w:hyperlink>
-      <w:r>
+    </w:p>
+    <w:p>
+      <w:pPr>
+        <w:spacing w:after="0" w:line="240" w:lineRule="auto"/>
         <w:rPr>
           <w:rFonts w:ascii="Courier New" w:hAnsi="Courier New" w:cs="Courier New"/>
           <w:color w:val="000000" w:themeColor="text1"/>
           <w:sz w:val="20"/>
           <w:szCs w:val="20"/>
         </w:rPr>
-        <w:t>'</w:t>
-      </w:r>
+      </w:pPr>
+    </w:p>
+    <w:p>
+      <w:pPr>
+        <w:spacing w:after="0" w:line="240" w:lineRule="auto"/>
+        <w:rPr>
+          <w:rFonts w:ascii="Courier New" w:hAnsi="Courier New" w:cs="Courier New"/>
+          <w:color w:val="000000" w:themeColor="text1"/>
+          <w:sz w:val="20"/>
+          <w:szCs w:val="20"/>
+        </w:rPr>
+      </w:pPr>
     </w:p>
     <w:p>
       <w:pPr>

</xml_diff>

<commit_message>
Revert "Cambios varios Mayo 2."
This reverts commit 293984c14f87959807f8866d4fafff27297e7a3c.
</commit_message>
<xml_diff>
--- a/documentation/app/Notas Tecnicas.docx
+++ b/documentation/app/Notas Tecnicas.docx
@@ -679,7 +679,7 @@
         <w:spacing w:after="0" w:line="240" w:lineRule="auto"/>
         <w:rPr>
           <w:rFonts w:ascii="Courier New" w:hAnsi="Courier New" w:cs="Courier New"/>
-          <w:color w:val="0070C0"/>
+          <w:color w:val="000000" w:themeColor="text1"/>
           <w:sz w:val="20"/>
           <w:szCs w:val="20"/>
         </w:rPr>
@@ -725,22 +725,13 @@
           <w:sz w:val="20"/>
           <w:szCs w:val="20"/>
         </w:rPr>
-        <w:t xml:space="preserve"> </w:t>
-      </w:r>
-      <w:r>
-        <w:rPr>
-          <w:rFonts w:ascii="Courier New" w:hAnsi="Courier New" w:cs="Courier New"/>
-          <w:color w:val="0070C0"/>
-          <w:sz w:val="20"/>
-          <w:szCs w:val="20"/>
-        </w:rPr>
-        <w:t>@angular/</w:t>
-      </w:r>
-      <w:proofErr w:type="spellStart"/>
-      <w:r>
-        <w:rPr>
-          <w:rFonts w:ascii="Courier New" w:hAnsi="Courier New" w:cs="Courier New"/>
-          <w:color w:val="0070C0"/>
+        <w:t xml:space="preserve"> @angular/</w:t>
+      </w:r>
+      <w:proofErr w:type="spellStart"/>
+      <w:r>
+        <w:rPr>
+          <w:rFonts w:ascii="Courier New" w:hAnsi="Courier New" w:cs="Courier New"/>
+          <w:color w:val="000000" w:themeColor="text1"/>
           <w:sz w:val="20"/>
           <w:szCs w:val="20"/>
         </w:rPr>
@@ -750,17 +741,17 @@
       <w:r>
         <w:rPr>
           <w:rFonts w:ascii="Courier New" w:hAnsi="Courier New" w:cs="Courier New"/>
-          <w:color w:val="0070C0"/>
-          <w:sz w:val="20"/>
-          <w:szCs w:val="20"/>
-        </w:rPr>
-        <w:t>@^5.2.8 @angular/</w:t>
-      </w:r>
-      <w:proofErr w:type="spellStart"/>
-      <w:r>
-        <w:rPr>
-          <w:rFonts w:ascii="Courier New" w:hAnsi="Courier New" w:cs="Courier New"/>
-          <w:color w:val="0070C0"/>
+          <w:color w:val="000000" w:themeColor="text1"/>
+          <w:sz w:val="20"/>
+          <w:szCs w:val="20"/>
+        </w:rPr>
+        <w:t>@'^5.2.8' @angular/</w:t>
+      </w:r>
+      <w:proofErr w:type="spellStart"/>
+      <w:r>
+        <w:rPr>
+          <w:rFonts w:ascii="Courier New" w:hAnsi="Courier New" w:cs="Courier New"/>
+          <w:color w:val="000000" w:themeColor="text1"/>
           <w:sz w:val="20"/>
           <w:szCs w:val="20"/>
         </w:rPr>
@@ -770,17 +761,17 @@
       <w:r>
         <w:rPr>
           <w:rFonts w:ascii="Courier New" w:hAnsi="Courier New" w:cs="Courier New"/>
-          <w:color w:val="0070C0"/>
-          <w:sz w:val="20"/>
-          <w:szCs w:val="20"/>
-        </w:rPr>
-        <w:t>@^5.2.8 @angular/</w:t>
-      </w:r>
-      <w:proofErr w:type="spellStart"/>
-      <w:r>
-        <w:rPr>
-          <w:rFonts w:ascii="Courier New" w:hAnsi="Courier New" w:cs="Courier New"/>
-          <w:color w:val="0070C0"/>
+          <w:color w:val="000000" w:themeColor="text1"/>
+          <w:sz w:val="20"/>
+          <w:szCs w:val="20"/>
+        </w:rPr>
+        <w:t>@'^5.2.8' @angular/</w:t>
+      </w:r>
+      <w:proofErr w:type="spellStart"/>
+      <w:r>
+        <w:rPr>
+          <w:rFonts w:ascii="Courier New" w:hAnsi="Courier New" w:cs="Courier New"/>
+          <w:color w:val="000000" w:themeColor="text1"/>
           <w:sz w:val="20"/>
           <w:szCs w:val="20"/>
         </w:rPr>
@@ -790,17 +781,17 @@
       <w:r>
         <w:rPr>
           <w:rFonts w:ascii="Courier New" w:hAnsi="Courier New" w:cs="Courier New"/>
-          <w:color w:val="0070C0"/>
-          <w:sz w:val="20"/>
-          <w:szCs w:val="20"/>
-        </w:rPr>
-        <w:t>@^5.2.8 @angular/</w:t>
-      </w:r>
-      <w:proofErr w:type="spellStart"/>
-      <w:r>
-        <w:rPr>
-          <w:rFonts w:ascii="Courier New" w:hAnsi="Courier New" w:cs="Courier New"/>
-          <w:color w:val="0070C0"/>
+          <w:color w:val="000000" w:themeColor="text1"/>
+          <w:sz w:val="20"/>
+          <w:szCs w:val="20"/>
+        </w:rPr>
+        <w:t>@'^5.2.8' @angular/</w:t>
+      </w:r>
+      <w:proofErr w:type="spellStart"/>
+      <w:r>
+        <w:rPr>
+          <w:rFonts w:ascii="Courier New" w:hAnsi="Courier New" w:cs="Courier New"/>
+          <w:color w:val="000000" w:themeColor="text1"/>
           <w:sz w:val="20"/>
           <w:szCs w:val="20"/>
         </w:rPr>
@@ -810,17 +801,17 @@
       <w:r>
         <w:rPr>
           <w:rFonts w:ascii="Courier New" w:hAnsi="Courier New" w:cs="Courier New"/>
-          <w:color w:val="0070C0"/>
-          <w:sz w:val="20"/>
-          <w:szCs w:val="20"/>
-        </w:rPr>
-        <w:t>-cli@^5.2.8 @angular/</w:t>
-      </w:r>
-      <w:proofErr w:type="spellStart"/>
-      <w:r>
-        <w:rPr>
-          <w:rFonts w:ascii="Courier New" w:hAnsi="Courier New" w:cs="Courier New"/>
-          <w:color w:val="0070C0"/>
+          <w:color w:val="000000" w:themeColor="text1"/>
+          <w:sz w:val="20"/>
+          <w:szCs w:val="20"/>
+        </w:rPr>
+        <w:t>-cli@'^5.2.8' @angular/</w:t>
+      </w:r>
+      <w:proofErr w:type="spellStart"/>
+      <w:r>
+        <w:rPr>
+          <w:rFonts w:ascii="Courier New" w:hAnsi="Courier New" w:cs="Courier New"/>
+          <w:color w:val="000000" w:themeColor="text1"/>
           <w:sz w:val="20"/>
           <w:szCs w:val="20"/>
         </w:rPr>
@@ -830,17 +821,17 @@
       <w:r>
         <w:rPr>
           <w:rFonts w:ascii="Courier New" w:hAnsi="Courier New" w:cs="Courier New"/>
-          <w:color w:val="0070C0"/>
-          <w:sz w:val="20"/>
-          <w:szCs w:val="20"/>
-        </w:rPr>
-        <w:t>@^5.2.8 @angular/</w:t>
-      </w:r>
-      <w:proofErr w:type="spellStart"/>
-      <w:r>
-        <w:rPr>
-          <w:rFonts w:ascii="Courier New" w:hAnsi="Courier New" w:cs="Courier New"/>
-          <w:color w:val="0070C0"/>
+          <w:color w:val="000000" w:themeColor="text1"/>
+          <w:sz w:val="20"/>
+          <w:szCs w:val="20"/>
+        </w:rPr>
+        <w:t>@'^5.2.8' @angular/</w:t>
+      </w:r>
+      <w:proofErr w:type="spellStart"/>
+      <w:r>
+        <w:rPr>
+          <w:rFonts w:ascii="Courier New" w:hAnsi="Courier New" w:cs="Courier New"/>
+          <w:color w:val="000000" w:themeColor="text1"/>
           <w:sz w:val="20"/>
           <w:szCs w:val="20"/>
         </w:rPr>
@@ -850,17 +841,17 @@
       <w:r>
         <w:rPr>
           <w:rFonts w:ascii="Courier New" w:hAnsi="Courier New" w:cs="Courier New"/>
-          <w:color w:val="0070C0"/>
-          <w:sz w:val="20"/>
-          <w:szCs w:val="20"/>
-        </w:rPr>
-        <w:t>@^5.2.8 @angular/http@^5.2.8 @angular/</w:t>
-      </w:r>
-      <w:proofErr w:type="spellStart"/>
-      <w:r>
-        <w:rPr>
-          <w:rFonts w:ascii="Courier New" w:hAnsi="Courier New" w:cs="Courier New"/>
-          <w:color w:val="0070C0"/>
+          <w:color w:val="000000" w:themeColor="text1"/>
+          <w:sz w:val="20"/>
+          <w:szCs w:val="20"/>
+        </w:rPr>
+        <w:t>@'^5.2.8' @angular/http@'^5.2.8' @angular/</w:t>
+      </w:r>
+      <w:proofErr w:type="spellStart"/>
+      <w:r>
+        <w:rPr>
+          <w:rFonts w:ascii="Courier New" w:hAnsi="Courier New" w:cs="Courier New"/>
+          <w:color w:val="000000" w:themeColor="text1"/>
           <w:sz w:val="20"/>
           <w:szCs w:val="20"/>
         </w:rPr>
@@ -870,17 +861,17 @@
       <w:r>
         <w:rPr>
           <w:rFonts w:ascii="Courier New" w:hAnsi="Courier New" w:cs="Courier New"/>
-          <w:color w:val="0070C0"/>
-          <w:sz w:val="20"/>
-          <w:szCs w:val="20"/>
-        </w:rPr>
-        <w:t>-browser@^5.2.8 @angular/</w:t>
-      </w:r>
-      <w:proofErr w:type="spellStart"/>
-      <w:r>
-        <w:rPr>
-          <w:rFonts w:ascii="Courier New" w:hAnsi="Courier New" w:cs="Courier New"/>
-          <w:color w:val="0070C0"/>
+          <w:color w:val="000000" w:themeColor="text1"/>
+          <w:sz w:val="20"/>
+          <w:szCs w:val="20"/>
+        </w:rPr>
+        <w:t>-browser@'^5.2.8' @angular/</w:t>
+      </w:r>
+      <w:proofErr w:type="spellStart"/>
+      <w:r>
+        <w:rPr>
+          <w:rFonts w:ascii="Courier New" w:hAnsi="Courier New" w:cs="Courier New"/>
+          <w:color w:val="000000" w:themeColor="text1"/>
           <w:sz w:val="20"/>
           <w:szCs w:val="20"/>
         </w:rPr>
@@ -890,7 +881,7 @@
       <w:r>
         <w:rPr>
           <w:rFonts w:ascii="Courier New" w:hAnsi="Courier New" w:cs="Courier New"/>
-          <w:color w:val="0070C0"/>
+          <w:color w:val="000000" w:themeColor="text1"/>
           <w:sz w:val="20"/>
           <w:szCs w:val="20"/>
         </w:rPr>
@@ -900,7 +891,7 @@
       <w:r>
         <w:rPr>
           <w:rFonts w:ascii="Courier New" w:hAnsi="Courier New" w:cs="Courier New"/>
-          <w:color w:val="0070C0"/>
+          <w:color w:val="000000" w:themeColor="text1"/>
           <w:sz w:val="20"/>
           <w:szCs w:val="20"/>
         </w:rPr>
@@ -910,17 +901,17 @@
       <w:r>
         <w:rPr>
           <w:rFonts w:ascii="Courier New" w:hAnsi="Courier New" w:cs="Courier New"/>
-          <w:color w:val="0070C0"/>
-          <w:sz w:val="20"/>
-          <w:szCs w:val="20"/>
-        </w:rPr>
-        <w:t>@^5.2.8 @angular/</w:t>
-      </w:r>
-      <w:proofErr w:type="spellStart"/>
-      <w:r>
-        <w:rPr>
-          <w:rFonts w:ascii="Courier New" w:hAnsi="Courier New" w:cs="Courier New"/>
-          <w:color w:val="0070C0"/>
+          <w:color w:val="000000" w:themeColor="text1"/>
+          <w:sz w:val="20"/>
+          <w:szCs w:val="20"/>
+        </w:rPr>
+        <w:t>@'^5.2.8' @angular/</w:t>
+      </w:r>
+      <w:proofErr w:type="spellStart"/>
+      <w:r>
+        <w:rPr>
+          <w:rFonts w:ascii="Courier New" w:hAnsi="Courier New" w:cs="Courier New"/>
+          <w:color w:val="000000" w:themeColor="text1"/>
           <w:sz w:val="20"/>
           <w:szCs w:val="20"/>
         </w:rPr>
@@ -930,17 +921,17 @@
       <w:r>
         <w:rPr>
           <w:rFonts w:ascii="Courier New" w:hAnsi="Courier New" w:cs="Courier New"/>
-          <w:color w:val="0070C0"/>
-          <w:sz w:val="20"/>
-          <w:szCs w:val="20"/>
-        </w:rPr>
-        <w:t>-server@^5.2.8 @angular/</w:t>
-      </w:r>
-      <w:proofErr w:type="spellStart"/>
-      <w:r>
-        <w:rPr>
-          <w:rFonts w:ascii="Courier New" w:hAnsi="Courier New" w:cs="Courier New"/>
-          <w:color w:val="0070C0"/>
+          <w:color w:val="000000" w:themeColor="text1"/>
+          <w:sz w:val="20"/>
+          <w:szCs w:val="20"/>
+        </w:rPr>
+        <w:t>-server@'^5.2.8' @angular/</w:t>
+      </w:r>
+      <w:proofErr w:type="spellStart"/>
+      <w:r>
+        <w:rPr>
+          <w:rFonts w:ascii="Courier New" w:hAnsi="Courier New" w:cs="Courier New"/>
+          <w:color w:val="000000" w:themeColor="text1"/>
           <w:sz w:val="20"/>
           <w:szCs w:val="20"/>
         </w:rPr>
@@ -950,47 +941,34 @@
       <w:r>
         <w:rPr>
           <w:rFonts w:ascii="Courier New" w:hAnsi="Courier New" w:cs="Courier New"/>
-          <w:color w:val="0070C0"/>
-          <w:sz w:val="20"/>
-          <w:szCs w:val="20"/>
-        </w:rPr>
-        <w:t xml:space="preserve">@^5.2.8 typescript@2.4.2 </w:t>
+          <w:color w:val="000000" w:themeColor="text1"/>
+          <w:sz w:val="20"/>
+          <w:szCs w:val="20"/>
+        </w:rPr>
+        <w:t xml:space="preserve">@'^5.2.8' typescript@2.4.2 </w:t>
       </w:r>
       <w:hyperlink r:id="rId4" w:history="1">
         <w:r>
           <w:rPr>
             <w:rStyle w:val="Hipervnculo"/>
             <w:rFonts w:ascii="Courier New" w:hAnsi="Courier New" w:cs="Courier New"/>
-            <w:color w:val="0070C0"/>
+            <w:color w:val="000000" w:themeColor="text1"/>
             <w:sz w:val="20"/>
             <w:szCs w:val="20"/>
             <w:u w:val="none"/>
           </w:rPr>
-          <w:t>rxjs@^5.5.2</w:t>
+          <w:t>rxjs@'^5.5.2</w:t>
         </w:r>
       </w:hyperlink>
-    </w:p>
-    <w:p>
-      <w:pPr>
-        <w:spacing w:after="0" w:line="240" w:lineRule="auto"/>
-        <w:rPr>
-          <w:rFonts w:ascii="Courier New" w:hAnsi="Courier New" w:cs="Courier New"/>
-          <w:color w:val="000000" w:themeColor="text1"/>
-          <w:sz w:val="20"/>
-          <w:szCs w:val="20"/>
-        </w:rPr>
-      </w:pPr>
-    </w:p>
-    <w:p>
-      <w:pPr>
-        <w:spacing w:after="0" w:line="240" w:lineRule="auto"/>
-        <w:rPr>
-          <w:rFonts w:ascii="Courier New" w:hAnsi="Courier New" w:cs="Courier New"/>
-          <w:color w:val="000000" w:themeColor="text1"/>
-          <w:sz w:val="20"/>
-          <w:szCs w:val="20"/>
-        </w:rPr>
-      </w:pPr>
+      <w:r>
+        <w:rPr>
+          <w:rFonts w:ascii="Courier New" w:hAnsi="Courier New" w:cs="Courier New"/>
+          <w:color w:val="000000" w:themeColor="text1"/>
+          <w:sz w:val="20"/>
+          <w:szCs w:val="20"/>
+        </w:rPr>
+        <w:t>'</w:t>
+      </w:r>
     </w:p>
     <w:p>
       <w:pPr>

</xml_diff>